<commit_message>
Ajout du hashage du mot de passe.
</commit_message>
<xml_diff>
--- a/consignes/Plans de tests fonctionnels.docx
+++ b/consignes/Plans de tests fonctionnels.docx
@@ -210,19 +210,13 @@
         <w:rPr>
           <w:rFonts w:ascii="Courier New" w:hAnsi="Courier New" w:cs="Courier New"/>
         </w:rPr>
-        <w:t>Cas effectué avec succès (oui/non) __________</w:t>
+        <w:t xml:space="preserve">Cas effectué avec succès (oui/non) </w:t>
       </w:r>
       <w:r>
         <w:rPr>
           <w:rFonts w:ascii="Courier New" w:hAnsi="Courier New" w:cs="Courier New"/>
         </w:rPr>
-        <w:t>_</w:t>
-      </w:r>
-      <w:r>
-        <w:rPr>
-          <w:rFonts w:ascii="Courier New" w:hAnsi="Courier New" w:cs="Courier New"/>
-        </w:rPr>
-        <w:t>_</w:t>
+        <w:t>OUI</w:t>
       </w:r>
     </w:p>
     <w:p>
@@ -242,7 +236,13 @@
         <w:rPr>
           <w:rFonts w:ascii="Courier New" w:hAnsi="Courier New" w:cs="Courier New"/>
         </w:rPr>
-        <w:t>Par ___________________________________________</w:t>
+        <w:t xml:space="preserve">Par </w:t>
+      </w:r>
+      <w:r>
+        <w:rPr>
+          <w:rFonts w:ascii="Courier New" w:hAnsi="Courier New" w:cs="Courier New"/>
+        </w:rPr>
+        <w:t>DAN LEVY</w:t>
       </w:r>
     </w:p>
     <w:p>
@@ -262,16 +262,7 @@
         <w:pStyle w:val="Titre1"/>
       </w:pPr>
       <w:r>
-        <w:t xml:space="preserve">Cas </w:t>
-      </w:r>
-      <w:r>
-        <w:t>2</w:t>
-      </w:r>
-      <w:r>
-        <w:t xml:space="preserve"> – </w:t>
-      </w:r>
-      <w:r>
-        <w:t>Suppression d’un cas Covid</w:t>
+        <w:t>Cas 2 – Suppression d’un cas Covid</w:t>
       </w:r>
     </w:p>
     <w:p>
@@ -444,19 +435,13 @@
         <w:rPr>
           <w:rFonts w:ascii="Courier New" w:hAnsi="Courier New" w:cs="Courier New"/>
         </w:rPr>
-        <w:t>Cas effectué avec succès (oui/non) __________</w:t>
+        <w:t xml:space="preserve">Cas effectué avec succès (oui/non) </w:t>
       </w:r>
       <w:r>
         <w:rPr>
           <w:rFonts w:ascii="Courier New" w:hAnsi="Courier New" w:cs="Courier New"/>
         </w:rPr>
-        <w:t>_</w:t>
-      </w:r>
-      <w:r>
-        <w:rPr>
-          <w:rFonts w:ascii="Courier New" w:hAnsi="Courier New" w:cs="Courier New"/>
-        </w:rPr>
-        <w:t>_</w:t>
+        <w:t>OUI</w:t>
       </w:r>
     </w:p>
     <w:p>
@@ -476,7 +461,13 @@
         <w:rPr>
           <w:rFonts w:ascii="Courier New" w:hAnsi="Courier New" w:cs="Courier New"/>
         </w:rPr>
-        <w:t>Par ___________________________________________</w:t>
+        <w:t xml:space="preserve">Par </w:t>
+      </w:r>
+      <w:r>
+        <w:rPr>
+          <w:rFonts w:ascii="Courier New" w:hAnsi="Courier New" w:cs="Courier New"/>
+        </w:rPr>
+        <w:t>DAN LEVY</w:t>
       </w:r>
     </w:p>
     <w:p>
@@ -496,16 +487,7 @@
         <w:pStyle w:val="Titre1"/>
       </w:pPr>
       <w:r>
-        <w:t xml:space="preserve">Cas </w:t>
-      </w:r>
-      <w:r>
-        <w:t>3</w:t>
-      </w:r>
-      <w:r>
-        <w:t xml:space="preserve"> – </w:t>
-      </w:r>
-      <w:r>
-        <w:t>Redirection à la suite de l’authentification</w:t>
+        <w:t>Cas 3 – Redirection à la suite de l’authentification</w:t>
       </w:r>
     </w:p>
     <w:p>
@@ -630,19 +612,13 @@
         <w:rPr>
           <w:rFonts w:ascii="Courier New" w:hAnsi="Courier New" w:cs="Courier New"/>
         </w:rPr>
-        <w:t>Cas effectué avec succès (oui/non) __________</w:t>
+        <w:t xml:space="preserve">Cas effectué avec succès (oui/non) </w:t>
       </w:r>
       <w:r>
         <w:rPr>
           <w:rFonts w:ascii="Courier New" w:hAnsi="Courier New" w:cs="Courier New"/>
         </w:rPr>
-        <w:t>_</w:t>
-      </w:r>
-      <w:r>
-        <w:rPr>
-          <w:rFonts w:ascii="Courier New" w:hAnsi="Courier New" w:cs="Courier New"/>
-        </w:rPr>
-        <w:t>_</w:t>
+        <w:t>OUI</w:t>
       </w:r>
     </w:p>
     <w:p>
@@ -662,7 +638,13 @@
         <w:rPr>
           <w:rFonts w:ascii="Courier New" w:hAnsi="Courier New" w:cs="Courier New"/>
         </w:rPr>
-        <w:t>Par ___________________________________________</w:t>
+        <w:t xml:space="preserve">Par </w:t>
+      </w:r>
+      <w:r>
+        <w:rPr>
+          <w:rFonts w:ascii="Courier New" w:hAnsi="Courier New" w:cs="Courier New"/>
+        </w:rPr>
+        <w:t>DAN LEVY</w:t>
       </w:r>
     </w:p>
     <w:p>

</xml_diff>